<commit_message>
Contract signing using font issue403 (#534)
* To delete temporary files and save signed pdf in s3

* Contract PDF Signature by client name with font selection option

* commit package-lock file

* To upload signed PDF on s3 bucket

* To show updated PDF on frontend

* To make change based on chry's comment

Co-authored-by: sandeepbacancy <sandeep.s@bacancy.com>
</commit_message>
<xml_diff>
--- a/storage/app/adobe/templates/TestAgreementTemplate.docx
+++ b/storage/app/adobe/templates/TestAgreementTemplate.docx
@@ -1,18 +1,18 @@
 
 <file path=word/document.xml><?xml version="1.0" encoding="utf-8"?>
-<w:document xmlns:r="http://schemas.openxmlformats.org/officeDocument/2006/relationships" xmlns:wp="http://schemas.openxmlformats.org/drawingml/2006/wordprocessingDrawing" xmlns:w="http://schemas.openxmlformats.org/wordprocessingml/2006/main" xmlns:w10="urn:schemas-microsoft-com:office:word" xmlns:w14="http://schemas.microsoft.com/office/word/2010/wordml" xmlns:wps="http://schemas.microsoft.com/office/word/2010/wordprocessingShape" xmlns:wpg="http://schemas.microsoft.com/office/word/2010/wordprocessingGroup" xmlns:mc="http://schemas.openxmlformats.org/markup-compatibility/2006" xmlns:v="urn:schemas-microsoft-com:vml" xmlns:o="urn:schemas-microsoft-com:office:office" xmlns:m="http://schemas.openxmlformats.org/officeDocument/2006/math" mc:Ignorable="w14">
+<w:document xmlns:o="urn:schemas-microsoft-com:office:office" xmlns:r="http://schemas.openxmlformats.org/officeDocument/2006/relationships" xmlns:v="urn:schemas-microsoft-com:vml" xmlns:w="http://schemas.openxmlformats.org/wordprocessingml/2006/main" xmlns:w10="urn:schemas-microsoft-com:office:word" xmlns:wp="http://schemas.openxmlformats.org/drawingml/2006/wordprocessingDrawing" xmlns:wps="http://schemas.microsoft.com/office/word/2010/wordprocessingShape" xmlns:wpg="http://schemas.microsoft.com/office/word/2010/wordprocessingGroup" xmlns:mc="http://schemas.openxmlformats.org/markup-compatibility/2006" xmlns:wp14="http://schemas.microsoft.com/office/word/2010/wordprocessingDrawing" xmlns:w14="http://schemas.microsoft.com/office/word/2010/wordml" mc:Ignorable="w14 wp14">
   <w:body>
     <w:p>
       <w:pPr>
-        <w:pStyle w:val="Preformatted Text"/>
+        <w:pStyle w:val="PreformattedText"/>
+        <w:rPr/>
       </w:pPr>
       <w:r>
         <w:rPr>
-          <w:outline w:val="0"/>
+          <w:outline w:val="false"/>
           <w:color w:val="000000"/>
           <w:kern w:val="2"/>
-          <w:u w:color="000000"/>
-          <w:rtl w:val="0"/>
+          <w:u w:val="none" w:color="000000"/>
           <w:lang w:val="en-US"/>
           <w14:textFill>
             <w14:solidFill>
@@ -24,7 +24,6 @@
       </w:r>
       <w:r>
         <w:rPr>
-          <w:rtl w:val="0"/>
           <w:lang w:val="en-US"/>
         </w:rPr>
         <w:t>: {{client_name}}</w:t>
@@ -32,29 +31,32 @@
     </w:p>
     <w:p>
       <w:pPr>
-        <w:pStyle w:val="Preformatted Text"/>
+        <w:pStyle w:val="PreformattedText"/>
+        <w:rPr/>
       </w:pPr>
+      <w:r>
+        <w:rPr/>
+      </w:r>
     </w:p>
     <w:p>
       <w:pPr>
-        <w:pStyle w:val="Body Text"/>
-        <w:spacing w:after="0"/>
-        <w:rPr>
-          <w:rFonts w:ascii="Courier New" w:cs="Courier New" w:hAnsi="Courier New" w:eastAsia="Courier New"/>
+        <w:pStyle w:val="TextBody"/>
+        <w:spacing w:before="0" w:after="0"/>
+        <w:rPr>
+          <w:rFonts w:ascii="Courier New" w:hAnsi="Courier New" w:eastAsia="Courier New" w:cs="Courier New"/>
         </w:rPr>
       </w:pPr>
       <w:r>
         <w:rPr>
           <w:rFonts w:ascii="Courier New" w:hAnsi="Courier New"/>
-          <w:caps w:val="0"/>
-          <w:smallCaps w:val="0"/>
-          <w:outline w:val="0"/>
-          <w:color w:val="24292f"/>
-          <w:spacing w:val="0"/>
-          <w:sz w:val="21"/>
-          <w:szCs w:val="21"/>
-          <w:u w:color="24292f"/>
-          <w:rtl w:val="0"/>
+          <w:caps w:val="false"/>
+          <w:smallCaps w:val="false"/>
+          <w:outline w:val="false"/>
+          <w:color w:val="24292F"/>
+          <w:spacing w:val="0"/>
+          <w:sz w:val="21"/>
+          <w:szCs w:val="21"/>
+          <w:u w:val="none" w:color="24292F"/>
           <w:lang w:val="en-US"/>
           <w14:textFill>
             <w14:solidFill>
@@ -67,16 +69,15 @@
       <w:r>
         <w:rPr>
           <w:rFonts w:ascii="Courier New" w:hAnsi="Courier New"/>
-          <w:caps w:val="0"/>
-          <w:smallCaps w:val="0"/>
-          <w:outline w:val="0"/>
-          <w:color w:val="24292f"/>
+          <w:caps w:val="false"/>
+          <w:smallCaps w:val="false"/>
+          <w:outline w:val="false"/>
+          <w:color w:val="24292F"/>
           <w:spacing w:val="0"/>
           <w:kern w:val="2"/>
           <w:sz w:val="21"/>
           <w:szCs w:val="21"/>
-          <w:u w:color="24292f"/>
-          <w:rtl w:val="0"/>
+          <w:u w:val="none" w:color="24292F"/>
           <w:lang w:val="en-US"/>
           <w14:textFill>
             <w14:solidFill>
@@ -89,15 +90,14 @@
       <w:r>
         <w:rPr>
           <w:rFonts w:ascii="Courier New" w:hAnsi="Courier New"/>
-          <w:caps w:val="0"/>
-          <w:smallCaps w:val="0"/>
-          <w:outline w:val="0"/>
-          <w:color w:val="24292f"/>
-          <w:spacing w:val="0"/>
-          <w:sz w:val="21"/>
-          <w:szCs w:val="21"/>
-          <w:u w:color="24292f"/>
-          <w:rtl w:val="0"/>
+          <w:caps w:val="false"/>
+          <w:smallCaps w:val="false"/>
+          <w:outline w:val="false"/>
+          <w:color w:val="24292F"/>
+          <w:spacing w:val="0"/>
+          <w:sz w:val="21"/>
+          <w:szCs w:val="21"/>
+          <w:u w:val="none" w:color="24292F"/>
           <w:lang w:val="en-US"/>
           <w14:textFill>
             <w14:solidFill>
@@ -110,27 +110,30 @@
     </w:p>
     <w:p>
       <w:pPr>
-        <w:pStyle w:val="Preformatted Text"/>
+        <w:pStyle w:val="PreformattedText"/>
+        <w:rPr/>
       </w:pPr>
+      <w:r>
+        <w:rPr/>
+      </w:r>
     </w:p>
     <w:p>
       <w:pPr>
-        <w:pStyle w:val="Preformatted Text"/>
+        <w:pStyle w:val="PreformattedText"/>
+        <w:rPr/>
       </w:pPr>
       <w:r>
         <w:rPr>
-          <w:rtl w:val="0"/>
           <w:lang w:val="en-US"/>
         </w:rPr>
         <w:t xml:space="preserve">Client </w:t>
       </w:r>
       <w:r>
         <w:rPr>
-          <w:outline w:val="0"/>
+          <w:outline w:val="false"/>
           <w:color w:val="000000"/>
           <w:kern w:val="2"/>
-          <w:u w:color="000000"/>
-          <w:rtl w:val="0"/>
+          <w:u w:val="none" w:color="000000"/>
           <w:lang w:val="en-US"/>
           <w14:textFill>
             <w14:solidFill>
@@ -142,7 +145,6 @@
       </w:r>
       <w:r>
         <w:rPr>
-          <w:rtl w:val="0"/>
           <w:lang w:val="en-US"/>
         </w:rPr>
         <w:t xml:space="preserve"> Type: {{template_type}}</w:t>
@@ -150,29 +152,32 @@
     </w:p>
     <w:p>
       <w:pPr>
-        <w:pStyle w:val="Preformatted Text"/>
+        <w:pStyle w:val="PreformattedText"/>
+        <w:rPr/>
       </w:pPr>
+      <w:r>
+        <w:rPr/>
+      </w:r>
     </w:p>
     <w:p>
       <w:pPr>
-        <w:pStyle w:val="Body Text"/>
-        <w:spacing w:after="0"/>
-        <w:rPr>
-          <w:rFonts w:ascii="Courier New" w:cs="Courier New" w:hAnsi="Courier New" w:eastAsia="Courier New"/>
+        <w:pStyle w:val="TextBody"/>
+        <w:spacing w:before="0" w:after="0"/>
+        <w:rPr>
+          <w:rFonts w:ascii="Courier New" w:hAnsi="Courier New" w:eastAsia="Courier New" w:cs="Courier New"/>
         </w:rPr>
       </w:pPr>
       <w:r>
         <w:rPr>
           <w:rFonts w:ascii="Courier New" w:hAnsi="Courier New"/>
-          <w:caps w:val="0"/>
-          <w:smallCaps w:val="0"/>
-          <w:outline w:val="0"/>
-          <w:color w:val="24292f"/>
-          <w:spacing w:val="0"/>
-          <w:sz w:val="21"/>
-          <w:szCs w:val="21"/>
-          <w:u w:color="24292f"/>
-          <w:rtl w:val="0"/>
+          <w:caps w:val="false"/>
+          <w:smallCaps w:val="false"/>
+          <w:outline w:val="false"/>
+          <w:color w:val="24292F"/>
+          <w:spacing w:val="0"/>
+          <w:sz w:val="21"/>
+          <w:szCs w:val="21"/>
+          <w:u w:val="none" w:color="24292F"/>
           <w:lang w:val="en-US"/>
           <w14:textFill>
             <w14:solidFill>
@@ -185,18 +190,18 @@
     </w:p>
     <w:p>
       <w:pPr>
-        <w:pStyle w:val="Body Text"/>
-        <w:spacing w:after="0"/>
-        <w:rPr>
-          <w:rFonts w:ascii="Courier New" w:cs="Courier New" w:hAnsi="Courier New" w:eastAsia="Courier New"/>
-          <w:caps w:val="0"/>
-          <w:smallCaps w:val="0"/>
-          <w:outline w:val="0"/>
-          <w:color w:val="24292f"/>
-          <w:spacing w:val="0"/>
-          <w:sz w:val="21"/>
-          <w:szCs w:val="21"/>
-          <w:u w:color="24292f"/>
+        <w:pStyle w:val="TextBody"/>
+        <w:spacing w:before="0" w:after="0"/>
+        <w:rPr>
+          <w:rFonts w:ascii="Courier New" w:hAnsi="Courier New" w:eastAsia="Courier New" w:cs="Courier New"/>
+          <w:caps w:val="false"/>
+          <w:smallCaps w:val="false"/>
+          <w:outline w:val="false"/>
+          <w:color w:val="24292F"/>
+          <w:spacing w:val="0"/>
+          <w:sz w:val="21"/>
+          <w:szCs w:val="21"/>
+          <w:u w:val="none" w:color="24292F"/>
           <w14:textFill>
             <w14:solidFill>
               <w14:srgbClr w14:val="24292F"/>
@@ -204,27 +209,44 @@
           </w14:textFill>
         </w:rPr>
       </w:pPr>
+      <w:r>
+        <w:rPr>
+          <w:rFonts w:eastAsia="Courier New" w:cs="Courier New" w:ascii="Courier New" w:hAnsi="Courier New"/>
+          <w:caps w:val="false"/>
+          <w:smallCaps w:val="false"/>
+          <w:outline w:val="false"/>
+          <w:color w:val="24292F"/>
+          <w:spacing w:val="0"/>
+          <w:sz w:val="21"/>
+          <w:szCs w:val="21"/>
+          <w:u w:val="none" w:color="24292F"/>
+          <w14:textFill>
+            <w14:solidFill>
+              <w14:srgbClr w14:val="24292F"/>
+            </w14:solidFill>
+          </w14:textFill>
+        </w:rPr>
+      </w:r>
     </w:p>
     <w:p>
       <w:pPr>
-        <w:pStyle w:val="Body Text"/>
-        <w:spacing w:after="0"/>
-        <w:rPr>
-          <w:rFonts w:ascii="Courier New" w:cs="Courier New" w:hAnsi="Courier New" w:eastAsia="Courier New"/>
+        <w:pStyle w:val="TextBody"/>
+        <w:spacing w:before="0" w:after="0"/>
+        <w:rPr>
+          <w:rFonts w:ascii="Courier New" w:hAnsi="Courier New" w:eastAsia="Courier New" w:cs="Courier New"/>
         </w:rPr>
       </w:pPr>
       <w:r>
         <w:rPr>
           <w:rFonts w:ascii="Courier New" w:hAnsi="Courier New"/>
-          <w:caps w:val="0"/>
-          <w:smallCaps w:val="0"/>
-          <w:outline w:val="0"/>
-          <w:color w:val="24292f"/>
-          <w:spacing w:val="0"/>
-          <w:sz w:val="21"/>
-          <w:szCs w:val="21"/>
-          <w:u w:color="24292f"/>
-          <w:rtl w:val="0"/>
+          <w:caps w:val="false"/>
+          <w:smallCaps w:val="false"/>
+          <w:outline w:val="false"/>
+          <w:color w:val="24292F"/>
+          <w:spacing w:val="0"/>
+          <w:sz w:val="21"/>
+          <w:szCs w:val="21"/>
+          <w:u w:val="none" w:color="24292F"/>
           <w:lang w:val="en-US"/>
           <w14:textFill>
             <w14:solidFill>
@@ -237,18 +259,18 @@
     </w:p>
     <w:p>
       <w:pPr>
-        <w:pStyle w:val="Body Text"/>
-        <w:spacing w:after="0"/>
-        <w:rPr>
-          <w:rFonts w:ascii="Courier New" w:cs="Courier New" w:hAnsi="Courier New" w:eastAsia="Courier New"/>
-          <w:caps w:val="0"/>
-          <w:smallCaps w:val="0"/>
-          <w:outline w:val="0"/>
-          <w:color w:val="24292f"/>
-          <w:spacing w:val="0"/>
-          <w:sz w:val="21"/>
-          <w:szCs w:val="21"/>
-          <w:u w:color="24292f"/>
+        <w:pStyle w:val="TextBody"/>
+        <w:spacing w:before="0" w:after="0"/>
+        <w:rPr>
+          <w:rFonts w:ascii="Courier New" w:hAnsi="Courier New" w:eastAsia="Courier New" w:cs="Courier New"/>
+          <w:caps w:val="false"/>
+          <w:smallCaps w:val="false"/>
+          <w:outline w:val="false"/>
+          <w:color w:val="24292F"/>
+          <w:spacing w:val="0"/>
+          <w:sz w:val="21"/>
+          <w:szCs w:val="21"/>
+          <w:u w:val="none" w:color="24292F"/>
           <w14:textFill>
             <w14:solidFill>
               <w14:srgbClr w14:val="24292F"/>
@@ -256,21 +278,39 @@
           </w14:textFill>
         </w:rPr>
       </w:pPr>
+      <w:r>
+        <w:rPr>
+          <w:rFonts w:eastAsia="Courier New" w:cs="Courier New" w:ascii="Courier New" w:hAnsi="Courier New"/>
+          <w:caps w:val="false"/>
+          <w:smallCaps w:val="false"/>
+          <w:outline w:val="false"/>
+          <w:color w:val="24292F"/>
+          <w:spacing w:val="0"/>
+          <w:sz w:val="21"/>
+          <w:szCs w:val="21"/>
+          <w:u w:val="none" w:color="24292F"/>
+          <w14:textFill>
+            <w14:solidFill>
+              <w14:srgbClr w14:val="24292F"/>
+            </w14:solidFill>
+          </w14:textFill>
+        </w:rPr>
+      </w:r>
     </w:p>
     <w:p>
       <w:pPr>
-        <w:pStyle w:val="Body Text"/>
-        <w:spacing w:after="0"/>
-        <w:rPr>
-          <w:rFonts w:ascii="Courier New" w:cs="Courier New" w:hAnsi="Courier New" w:eastAsia="Courier New"/>
-          <w:caps w:val="0"/>
-          <w:smallCaps w:val="0"/>
-          <w:outline w:val="0"/>
-          <w:color w:val="24292f"/>
-          <w:spacing w:val="0"/>
-          <w:sz w:val="21"/>
-          <w:szCs w:val="21"/>
-          <w:u w:color="24292f"/>
+        <w:pStyle w:val="TextBody"/>
+        <w:spacing w:before="0" w:after="0"/>
+        <w:rPr>
+          <w:rFonts w:ascii="Courier New" w:hAnsi="Courier New" w:eastAsia="Courier New" w:cs="Courier New"/>
+          <w:caps w:val="false"/>
+          <w:smallCaps w:val="false"/>
+          <w:outline w:val="false"/>
+          <w:color w:val="24292F"/>
+          <w:spacing w:val="0"/>
+          <w:sz w:val="21"/>
+          <w:szCs w:val="21"/>
+          <w:u w:val="none" w:color="24292F"/>
           <w14:textFill>
             <w14:solidFill>
               <w14:srgbClr w14:val="24292F"/>
@@ -281,15 +321,14 @@
       <w:r>
         <w:rPr>
           <w:rFonts w:ascii="Courier New" w:hAnsi="Courier New"/>
-          <w:caps w:val="0"/>
-          <w:smallCaps w:val="0"/>
-          <w:outline w:val="0"/>
-          <w:color w:val="24292f"/>
-          <w:spacing w:val="0"/>
-          <w:sz w:val="21"/>
-          <w:szCs w:val="21"/>
-          <w:u w:color="24292f"/>
-          <w:rtl w:val="0"/>
+          <w:caps w:val="false"/>
+          <w:smallCaps w:val="false"/>
+          <w:outline w:val="false"/>
+          <w:color w:val="24292F"/>
+          <w:spacing w:val="0"/>
+          <w:sz w:val="21"/>
+          <w:szCs w:val="21"/>
+          <w:u w:val="none" w:color="24292F"/>
           <w:lang w:val="en-US"/>
           <w14:textFill>
             <w14:solidFill>
@@ -302,18 +341,18 @@
     </w:p>
     <w:p>
       <w:pPr>
-        <w:pStyle w:val="Body Text"/>
-        <w:spacing w:after="0"/>
-        <w:rPr>
-          <w:rFonts w:ascii="Courier New" w:cs="Courier New" w:hAnsi="Courier New" w:eastAsia="Courier New"/>
-          <w:caps w:val="0"/>
-          <w:smallCaps w:val="0"/>
-          <w:outline w:val="0"/>
-          <w:color w:val="24292f"/>
-          <w:spacing w:val="0"/>
-          <w:sz w:val="21"/>
-          <w:szCs w:val="21"/>
-          <w:u w:color="24292f"/>
+        <w:pStyle w:val="TextBody"/>
+        <w:spacing w:before="0" w:after="0"/>
+        <w:rPr>
+          <w:rFonts w:ascii="Courier New" w:hAnsi="Courier New" w:eastAsia="Courier New" w:cs="Courier New"/>
+          <w:caps w:val="false"/>
+          <w:smallCaps w:val="false"/>
+          <w:outline w:val="false"/>
+          <w:color w:val="24292F"/>
+          <w:spacing w:val="0"/>
+          <w:sz w:val="21"/>
+          <w:szCs w:val="21"/>
+          <w:u w:val="none" w:color="24292F"/>
           <w14:textFill>
             <w14:solidFill>
               <w14:srgbClr w14:val="24292F"/>
@@ -321,21 +360,39 @@
           </w14:textFill>
         </w:rPr>
       </w:pPr>
+      <w:r>
+        <w:rPr>
+          <w:rFonts w:eastAsia="Courier New" w:cs="Courier New" w:ascii="Courier New" w:hAnsi="Courier New"/>
+          <w:caps w:val="false"/>
+          <w:smallCaps w:val="false"/>
+          <w:outline w:val="false"/>
+          <w:color w:val="24292F"/>
+          <w:spacing w:val="0"/>
+          <w:sz w:val="21"/>
+          <w:szCs w:val="21"/>
+          <w:u w:val="none" w:color="24292F"/>
+          <w14:textFill>
+            <w14:solidFill>
+              <w14:srgbClr w14:val="24292F"/>
+            </w14:solidFill>
+          </w14:textFill>
+        </w:rPr>
+      </w:r>
     </w:p>
     <w:p>
       <w:pPr>
-        <w:pStyle w:val="Body Text"/>
-        <w:spacing w:after="0"/>
-        <w:rPr>
-          <w:rFonts w:ascii="Courier New" w:cs="Courier New" w:hAnsi="Courier New" w:eastAsia="Courier New"/>
-          <w:caps w:val="0"/>
-          <w:smallCaps w:val="0"/>
-          <w:outline w:val="0"/>
-          <w:color w:val="24292f"/>
-          <w:spacing w:val="0"/>
-          <w:sz w:val="21"/>
-          <w:szCs w:val="21"/>
-          <w:u w:color="24292f"/>
+        <w:pStyle w:val="TextBody"/>
+        <w:spacing w:before="0" w:after="0"/>
+        <w:rPr>
+          <w:rFonts w:ascii="Courier New" w:hAnsi="Courier New" w:eastAsia="Courier New" w:cs="Courier New"/>
+          <w:caps w:val="false"/>
+          <w:smallCaps w:val="false"/>
+          <w:outline w:val="false"/>
+          <w:color w:val="24292F"/>
+          <w:spacing w:val="0"/>
+          <w:sz w:val="21"/>
+          <w:szCs w:val="21"/>
+          <w:u w:val="none" w:color="24292F"/>
           <w14:textFill>
             <w14:solidFill>
               <w14:srgbClr w14:val="24292F"/>
@@ -343,21 +400,39 @@
           </w14:textFill>
         </w:rPr>
       </w:pPr>
+      <w:r>
+        <w:rPr>
+          <w:rFonts w:eastAsia="Courier New" w:cs="Courier New" w:ascii="Courier New" w:hAnsi="Courier New"/>
+          <w:caps w:val="false"/>
+          <w:smallCaps w:val="false"/>
+          <w:outline w:val="false"/>
+          <w:color w:val="24292F"/>
+          <w:spacing w:val="0"/>
+          <w:sz w:val="21"/>
+          <w:szCs w:val="21"/>
+          <w:u w:val="none" w:color="24292F"/>
+          <w14:textFill>
+            <w14:solidFill>
+              <w14:srgbClr w14:val="24292F"/>
+            </w14:solidFill>
+          </w14:textFill>
+        </w:rPr>
+      </w:r>
     </w:p>
     <w:p>
       <w:pPr>
-        <w:pStyle w:val="Body Text"/>
-        <w:spacing w:after="0"/>
-        <w:rPr>
-          <w:rFonts w:ascii="Courier New" w:cs="Courier New" w:hAnsi="Courier New" w:eastAsia="Courier New"/>
-          <w:caps w:val="0"/>
-          <w:smallCaps w:val="0"/>
-          <w:outline w:val="0"/>
-          <w:color w:val="24292f"/>
-          <w:spacing w:val="0"/>
-          <w:sz w:val="21"/>
-          <w:szCs w:val="21"/>
-          <w:u w:color="24292f"/>
+        <w:pStyle w:val="TextBody"/>
+        <w:spacing w:before="0" w:after="0"/>
+        <w:rPr>
+          <w:rFonts w:ascii="Courier New" w:hAnsi="Courier New" w:eastAsia="Courier New" w:cs="Courier New"/>
+          <w:caps w:val="false"/>
+          <w:smallCaps w:val="false"/>
+          <w:outline w:val="false"/>
+          <w:color w:val="24292F"/>
+          <w:spacing w:val="0"/>
+          <w:sz w:val="21"/>
+          <w:szCs w:val="21"/>
+          <w:u w:val="none" w:color="24292F"/>
           <w14:textFill>
             <w14:solidFill>
               <w14:srgbClr w14:val="24292F"/>
@@ -365,21 +440,39 @@
           </w14:textFill>
         </w:rPr>
       </w:pPr>
+      <w:r>
+        <w:rPr>
+          <w:rFonts w:eastAsia="Courier New" w:cs="Courier New" w:ascii="Courier New" w:hAnsi="Courier New"/>
+          <w:caps w:val="false"/>
+          <w:smallCaps w:val="false"/>
+          <w:outline w:val="false"/>
+          <w:color w:val="24292F"/>
+          <w:spacing w:val="0"/>
+          <w:sz w:val="21"/>
+          <w:szCs w:val="21"/>
+          <w:u w:val="none" w:color="24292F"/>
+          <w14:textFill>
+            <w14:solidFill>
+              <w14:srgbClr w14:val="24292F"/>
+            </w14:solidFill>
+          </w14:textFill>
+        </w:rPr>
+      </w:r>
     </w:p>
     <w:p>
       <w:pPr>
-        <w:pStyle w:val="Body Text"/>
-        <w:spacing w:after="0"/>
-        <w:rPr>
-          <w:rFonts w:ascii="Courier New" w:cs="Courier New" w:hAnsi="Courier New" w:eastAsia="Courier New"/>
-          <w:caps w:val="0"/>
-          <w:smallCaps w:val="0"/>
-          <w:outline w:val="0"/>
-          <w:color w:val="24292f"/>
-          <w:spacing w:val="0"/>
-          <w:sz w:val="21"/>
-          <w:szCs w:val="21"/>
-          <w:u w:color="24292f"/>
+        <w:pStyle w:val="TextBody"/>
+        <w:spacing w:before="0" w:after="0"/>
+        <w:rPr>
+          <w:rFonts w:ascii="Courier New" w:hAnsi="Courier New" w:eastAsia="Courier New" w:cs="Courier New"/>
+          <w:caps w:val="false"/>
+          <w:smallCaps w:val="false"/>
+          <w:outline w:val="false"/>
+          <w:color w:val="24292F"/>
+          <w:spacing w:val="0"/>
+          <w:sz w:val="21"/>
+          <w:szCs w:val="21"/>
+          <w:u w:val="none" w:color="24292F"/>
           <w14:textFill>
             <w14:solidFill>
               <w14:srgbClr w14:val="24292F"/>
@@ -387,21 +480,39 @@
           </w14:textFill>
         </w:rPr>
       </w:pPr>
+      <w:r>
+        <w:rPr>
+          <w:rFonts w:eastAsia="Courier New" w:cs="Courier New" w:ascii="Courier New" w:hAnsi="Courier New"/>
+          <w:caps w:val="false"/>
+          <w:smallCaps w:val="false"/>
+          <w:outline w:val="false"/>
+          <w:color w:val="24292F"/>
+          <w:spacing w:val="0"/>
+          <w:sz w:val="21"/>
+          <w:szCs w:val="21"/>
+          <w:u w:val="none" w:color="24292F"/>
+          <w14:textFill>
+            <w14:solidFill>
+              <w14:srgbClr w14:val="24292F"/>
+            </w14:solidFill>
+          </w14:textFill>
+        </w:rPr>
+      </w:r>
     </w:p>
     <w:p>
       <w:pPr>
-        <w:pStyle w:val="Body Text"/>
-        <w:spacing w:after="0"/>
-        <w:rPr>
-          <w:rFonts w:ascii="Courier New" w:cs="Courier New" w:hAnsi="Courier New" w:eastAsia="Courier New"/>
-          <w:caps w:val="0"/>
-          <w:smallCaps w:val="0"/>
-          <w:outline w:val="0"/>
-          <w:color w:val="24292f"/>
-          <w:spacing w:val="0"/>
-          <w:sz w:val="21"/>
-          <w:szCs w:val="21"/>
-          <w:u w:color="24292f"/>
+        <w:pStyle w:val="TextBody"/>
+        <w:spacing w:before="0" w:after="0"/>
+        <w:rPr>
+          <w:rFonts w:ascii="Courier New" w:hAnsi="Courier New" w:eastAsia="Courier New" w:cs="Courier New"/>
+          <w:caps w:val="false"/>
+          <w:smallCaps w:val="false"/>
+          <w:outline w:val="false"/>
+          <w:color w:val="24292F"/>
+          <w:spacing w:val="0"/>
+          <w:sz w:val="21"/>
+          <w:szCs w:val="21"/>
+          <w:u w:val="none" w:color="24292F"/>
           <w14:textFill>
             <w14:solidFill>
               <w14:srgbClr w14:val="24292F"/>
@@ -409,21 +520,39 @@
           </w14:textFill>
         </w:rPr>
       </w:pPr>
+      <w:r>
+        <w:rPr>
+          <w:rFonts w:eastAsia="Courier New" w:cs="Courier New" w:ascii="Courier New" w:hAnsi="Courier New"/>
+          <w:caps w:val="false"/>
+          <w:smallCaps w:val="false"/>
+          <w:outline w:val="false"/>
+          <w:color w:val="24292F"/>
+          <w:spacing w:val="0"/>
+          <w:sz w:val="21"/>
+          <w:szCs w:val="21"/>
+          <w:u w:val="none" w:color="24292F"/>
+          <w14:textFill>
+            <w14:solidFill>
+              <w14:srgbClr w14:val="24292F"/>
+            </w14:solidFill>
+          </w14:textFill>
+        </w:rPr>
+      </w:r>
     </w:p>
     <w:p>
       <w:pPr>
-        <w:pStyle w:val="Body Text"/>
-        <w:spacing w:after="0"/>
-        <w:rPr>
-          <w:rFonts w:ascii="Courier New" w:cs="Courier New" w:hAnsi="Courier New" w:eastAsia="Courier New"/>
-          <w:caps w:val="0"/>
-          <w:smallCaps w:val="0"/>
-          <w:outline w:val="0"/>
-          <w:color w:val="24292f"/>
-          <w:spacing w:val="0"/>
-          <w:sz w:val="21"/>
-          <w:szCs w:val="21"/>
-          <w:u w:color="24292f"/>
+        <w:pStyle w:val="TextBody"/>
+        <w:spacing w:before="0" w:after="0"/>
+        <w:rPr>
+          <w:rFonts w:ascii="Courier New" w:hAnsi="Courier New" w:eastAsia="Courier New" w:cs="Courier New"/>
+          <w:caps w:val="false"/>
+          <w:smallCaps w:val="false"/>
+          <w:outline w:val="false"/>
+          <w:color w:val="24292F"/>
+          <w:spacing w:val="0"/>
+          <w:sz w:val="21"/>
+          <w:szCs w:val="21"/>
+          <w:u w:val="none" w:color="24292F"/>
           <w14:textFill>
             <w14:solidFill>
               <w14:srgbClr w14:val="24292F"/>
@@ -431,21 +560,39 @@
           </w14:textFill>
         </w:rPr>
       </w:pPr>
+      <w:r>
+        <w:rPr>
+          <w:rFonts w:eastAsia="Courier New" w:cs="Courier New" w:ascii="Courier New" w:hAnsi="Courier New"/>
+          <w:caps w:val="false"/>
+          <w:smallCaps w:val="false"/>
+          <w:outline w:val="false"/>
+          <w:color w:val="24292F"/>
+          <w:spacing w:val="0"/>
+          <w:sz w:val="21"/>
+          <w:szCs w:val="21"/>
+          <w:u w:val="none" w:color="24292F"/>
+          <w14:textFill>
+            <w14:solidFill>
+              <w14:srgbClr w14:val="24292F"/>
+            </w14:solidFill>
+          </w14:textFill>
+        </w:rPr>
+      </w:r>
     </w:p>
     <w:p>
       <w:pPr>
-        <w:pStyle w:val="Body Text"/>
-        <w:spacing w:after="0"/>
-        <w:rPr>
-          <w:rFonts w:ascii="Courier New" w:cs="Courier New" w:hAnsi="Courier New" w:eastAsia="Courier New"/>
-          <w:caps w:val="0"/>
-          <w:smallCaps w:val="0"/>
-          <w:outline w:val="0"/>
-          <w:color w:val="24292f"/>
-          <w:spacing w:val="0"/>
-          <w:sz w:val="21"/>
-          <w:szCs w:val="21"/>
-          <w:u w:color="24292f"/>
+        <w:pStyle w:val="TextBody"/>
+        <w:spacing w:before="0" w:after="0"/>
+        <w:rPr>
+          <w:rFonts w:ascii="Courier New" w:hAnsi="Courier New" w:eastAsia="Courier New" w:cs="Courier New"/>
+          <w:caps w:val="false"/>
+          <w:smallCaps w:val="false"/>
+          <w:outline w:val="false"/>
+          <w:color w:val="24292F"/>
+          <w:spacing w:val="0"/>
+          <w:sz w:val="21"/>
+          <w:szCs w:val="21"/>
+          <w:u w:val="none" w:color="24292F"/>
           <w14:textFill>
             <w14:solidFill>
               <w14:srgbClr w14:val="24292F"/>
@@ -453,18 +600,36 @@
           </w14:textFill>
         </w:rPr>
       </w:pPr>
+      <w:r>
+        <w:rPr>
+          <w:rFonts w:eastAsia="Courier New" w:cs="Courier New" w:ascii="Courier New" w:hAnsi="Courier New"/>
+          <w:caps w:val="false"/>
+          <w:smallCaps w:val="false"/>
+          <w:outline w:val="false"/>
+          <w:color w:val="24292F"/>
+          <w:spacing w:val="0"/>
+          <w:sz w:val="21"/>
+          <w:szCs w:val="21"/>
+          <w:u w:val="none" w:color="24292F"/>
+          <w14:textFill>
+            <w14:solidFill>
+              <w14:srgbClr w14:val="24292F"/>
+            </w14:solidFill>
+          </w14:textFill>
+        </w:rPr>
+      </w:r>
     </w:p>
     <w:p>
       <w:pPr>
-        <w:pStyle w:val="Body Text"/>
-        <w:spacing w:after="0"/>
-        <w:rPr>
-          <w:rFonts w:ascii="Zapfino" w:cs="Zapfino" w:hAnsi="Zapfino" w:eastAsia="Zapfino"/>
-          <w:outline w:val="0"/>
-          <w:color w:val="24292f"/>
+        <w:pStyle w:val="TextBody"/>
+        <w:spacing w:before="0" w:after="0"/>
+        <w:rPr>
+          <w:rFonts w:ascii="Zapfino" w:hAnsi="Zapfino" w:eastAsia="Zapfino" w:cs="Zapfino"/>
+          <w:outline w:val="false"/>
+          <w:color w:val="24292F"/>
           <w:sz w:val="33"/>
           <w:szCs w:val="33"/>
-          <w:u w:val="single" w:color="24292f"/>
+          <w:u w:val="single" w:color="24292F"/>
           <w14:textFill>
             <w14:solidFill>
               <w14:srgbClr w14:val="24292F"/>
@@ -475,15 +640,14 @@
       <w:r>
         <w:rPr>
           <w:rFonts w:ascii="Courier New" w:hAnsi="Courier New"/>
-          <w:caps w:val="0"/>
-          <w:smallCaps w:val="0"/>
-          <w:outline w:val="0"/>
-          <w:color w:val="24292f"/>
-          <w:spacing w:val="0"/>
-          <w:sz w:val="21"/>
-          <w:szCs w:val="21"/>
-          <w:u w:color="24292f"/>
-          <w:rtl w:val="0"/>
+          <w:caps w:val="false"/>
+          <w:smallCaps w:val="false"/>
+          <w:outline w:val="false"/>
+          <w:color w:val="24292F"/>
+          <w:spacing w:val="0"/>
+          <w:sz w:val="21"/>
+          <w:szCs w:val="21"/>
+          <w:u w:val="none" w:color="24292F"/>
           <w:lang w:val="en-US"/>
           <w14:textFill>
             <w14:solidFill>
@@ -492,271 +656,266 @@
           </w14:textFill>
         </w:rPr>
         <w:t xml:space="preserve">Signature:  </w:t>
-      </w:r>
-      <w:r>
-        <w:rPr>
-          <w:rFonts w:ascii="Zapfino" w:hAnsi="Zapfino"/>
-          <w:outline w:val="0"/>
-          <w:color w:val="24292f"/>
-          <w:sz w:val="33"/>
-          <w:szCs w:val="33"/>
-          <w:u w:val="single" w:color="24292f"/>
-          <w:rtl w:val="0"/>
-          <w:lang w:val="en-US"/>
-          <w14:textFill>
-            <w14:solidFill>
-              <w14:srgbClr w14:val="24292F"/>
-            </w14:solidFill>
-          </w14:textFill>
-        </w:rPr>
-        <w:t>{{end_user_signature_name}}</w:t>
-      </w:r>
-    </w:p>
-    <w:p>
-      <w:pPr>
-        <w:pStyle w:val="Body Text"/>
-        <w:spacing w:after="0"/>
-      </w:pPr>
-      <w:r>
-        <w:rPr>
-          <w:rFonts w:ascii="Courier New" w:cs="Courier New" w:hAnsi="Courier New" w:eastAsia="Courier New"/>
-          <w:caps w:val="0"/>
-          <w:smallCaps w:val="0"/>
-          <w:outline w:val="0"/>
-          <w:color w:val="24292f"/>
-          <w:spacing w:val="0"/>
-          <w:sz w:val="21"/>
-          <w:szCs w:val="21"/>
-          <w:u w:color="24292f"/>
-          <w14:textFill>
-            <w14:solidFill>
-              <w14:srgbClr w14:val="24292F"/>
-            </w14:solidFill>
-          </w14:textFill>
-        </w:rPr>
-        <w:br w:type="textWrapping"/>
-      </w:r>
-      <w:r>
-        <w:rPr>
-          <w:rFonts w:ascii="Courier New" w:hAnsi="Courier New"/>
-          <w:caps w:val="0"/>
-          <w:smallCaps w:val="0"/>
-          <w:outline w:val="0"/>
-          <w:color w:val="24292f"/>
-          <w:spacing w:val="0"/>
-          <w:sz w:val="21"/>
-          <w:szCs w:val="21"/>
-          <w:u w:color="24292f"/>
-          <w:rtl w:val="0"/>
-          <w:lang w:val="en-US"/>
-          <w14:textFill>
-            <w14:solidFill>
-              <w14:srgbClr w14:val="24292F"/>
-            </w14:solidFill>
-          </w14:textFill>
-        </w:rPr>
-        <w:t xml:space="preserve">Date:       </w:t>
-      </w:r>
-      <w:r>
-        <w:rPr>
-          <w:rFonts w:ascii="Zapfino" w:hAnsi="Zapfino"/>
-          <w:outline w:val="0"/>
-          <w:color w:val="24292f"/>
-          <w:sz w:val="33"/>
-          <w:szCs w:val="33"/>
-          <w:u w:val="single" w:color="24292f"/>
-          <w:rtl w:val="0"/>
-          <w:lang w:val="en-US"/>
-          <w14:textFill>
-            <w14:solidFill>
-              <w14:srgbClr w14:val="24292F"/>
-            </w14:solidFill>
-          </w14:textFill>
-        </w:rPr>
-        <w:t>{{end_user_signature_date}}</w:t>
       </w:r>
     </w:p>
     <w:sectPr>
-      <w:headerReference w:type="default" r:id="rId4"/>
-      <w:footerReference w:type="default" r:id="rId5"/>
-      <w:pgSz w:w="11900" w:h="16840" w:orient="portrait"/>
-      <w:pgMar w:top="1134" w:right="1134" w:bottom="1134" w:left="1134" w:header="0" w:footer="0"/>
-      <w:bidi w:val="0"/>
+      <w:headerReference w:type="default" r:id="rId2"/>
+      <w:footerReference w:type="default" r:id="rId3"/>
+      <w:type w:val="nextPage"/>
+      <w:pgSz w:w="11906" w:h="16838"/>
+      <w:pgMar w:left="1134" w:right="1134" w:header="0" w:top="1134" w:footer="0" w:bottom="1134" w:gutter="0"/>
+      <w:pgNumType w:fmt="decimal"/>
+      <w:formProt w:val="false"/>
+      <w:textDirection w:val="lrTb"/>
+      <w:docGrid w:type="default" w:linePitch="100" w:charSpace="0"/>
     </w:sectPr>
   </w:body>
 </w:document>
 </file>
 
 <file path=word/footer1.xml><?xml version="1.0" encoding="utf-8"?>
-<w:ftr xmlns:r="http://schemas.openxmlformats.org/officeDocument/2006/relationships" xmlns:wp="http://schemas.openxmlformats.org/drawingml/2006/wordprocessingDrawing" xmlns:w="http://schemas.openxmlformats.org/wordprocessingml/2006/main" xmlns:w10="urn:schemas-microsoft-com:office:word" xmlns:w14="http://schemas.microsoft.com/office/word/2010/wordml" xmlns:wps="http://schemas.microsoft.com/office/word/2010/wordprocessingShape" xmlns:wpg="http://schemas.microsoft.com/office/word/2010/wordprocessingGroup" xmlns:mc="http://schemas.openxmlformats.org/markup-compatibility/2006" xmlns:v="urn:schemas-microsoft-com:vml" xmlns:o="urn:schemas-microsoft-com:office:office" xmlns:m="http://schemas.openxmlformats.org/officeDocument/2006/math" mc:Ignorable="w14">
+<w:ftr xmlns:o="urn:schemas-microsoft-com:office:office" xmlns:r="http://schemas.openxmlformats.org/officeDocument/2006/relationships" xmlns:v="urn:schemas-microsoft-com:vml" xmlns:w="http://schemas.openxmlformats.org/wordprocessingml/2006/main" xmlns:w10="urn:schemas-microsoft-com:office:word" xmlns:wp="http://schemas.openxmlformats.org/drawingml/2006/wordprocessingDrawing" xmlns:wps="http://schemas.microsoft.com/office/word/2010/wordprocessingShape" xmlns:wpg="http://schemas.microsoft.com/office/word/2010/wordprocessingGroup" xmlns:mc="http://schemas.openxmlformats.org/markup-compatibility/2006" xmlns:wp14="http://schemas.microsoft.com/office/word/2010/wordprocessingDrawing" xmlns:w14="http://schemas.microsoft.com/office/word/2010/wordml" mc:Ignorable="w14 wp14">
   <w:p>
     <w:pPr>
-      <w:pStyle w:val="Header &amp; Footer"/>
+      <w:pStyle w:val="HeaderFooter"/>
       <w:bidi w:val="0"/>
+      <w:rPr/>
     </w:pPr>
-    <w:r/>
+    <w:r>
+      <w:rPr/>
+    </w:r>
   </w:p>
 </w:ftr>
 </file>
 
 <file path=word/header1.xml><?xml version="1.0" encoding="utf-8"?>
-<w:hdr xmlns:r="http://schemas.openxmlformats.org/officeDocument/2006/relationships" xmlns:wp="http://schemas.openxmlformats.org/drawingml/2006/wordprocessingDrawing" xmlns:w="http://schemas.openxmlformats.org/wordprocessingml/2006/main" xmlns:w10="urn:schemas-microsoft-com:office:word" xmlns:w14="http://schemas.microsoft.com/office/word/2010/wordml" xmlns:wps="http://schemas.microsoft.com/office/word/2010/wordprocessingShape" xmlns:wpg="http://schemas.microsoft.com/office/word/2010/wordprocessingGroup" xmlns:mc="http://schemas.openxmlformats.org/markup-compatibility/2006" xmlns:v="urn:schemas-microsoft-com:vml" xmlns:o="urn:schemas-microsoft-com:office:office" xmlns:m="http://schemas.openxmlformats.org/officeDocument/2006/math" mc:Ignorable="w14">
+<w:hdr xmlns:o="urn:schemas-microsoft-com:office:office" xmlns:r="http://schemas.openxmlformats.org/officeDocument/2006/relationships" xmlns:v="urn:schemas-microsoft-com:vml" xmlns:w="http://schemas.openxmlformats.org/wordprocessingml/2006/main" xmlns:w10="urn:schemas-microsoft-com:office:word" xmlns:wp="http://schemas.openxmlformats.org/drawingml/2006/wordprocessingDrawing" xmlns:wps="http://schemas.microsoft.com/office/word/2010/wordprocessingShape" xmlns:wpg="http://schemas.microsoft.com/office/word/2010/wordprocessingGroup" xmlns:mc="http://schemas.openxmlformats.org/markup-compatibility/2006" xmlns:wp14="http://schemas.microsoft.com/office/word/2010/wordprocessingDrawing" xmlns:w14="http://schemas.microsoft.com/office/word/2010/wordml" mc:Ignorable="w14 wp14">
   <w:p>
     <w:pPr>
-      <w:pStyle w:val="Header &amp; Footer"/>
+      <w:pStyle w:val="HeaderFooter"/>
       <w:bidi w:val="0"/>
+      <w:rPr/>
     </w:pPr>
-    <w:r/>
+    <w:r>
+      <w:rPr/>
+    </w:r>
   </w:p>
 </w:hdr>
 </file>
 
 <file path=word/styles.xml><?xml version="1.0" encoding="utf-8"?>
-<w:styles xmlns:w="http://schemas.openxmlformats.org/wordprocessingml/2006/main" xmlns:mc="http://schemas.openxmlformats.org/markup-compatibility/2006" xmlns:w14="http://schemas.microsoft.com/office/word/2010/wordml" mc:Ignorable="w14">
+<w:styles xmlns:w="http://schemas.openxmlformats.org/wordprocessingml/2006/main" xmlns:w14="http://schemas.microsoft.com/office/word/2010/wordml" xmlns:mc="http://schemas.openxmlformats.org/markup-compatibility/2006" mc:Ignorable="w14">
   <w:docDefaults>
     <w:rPrDefault>
       <w:rPr>
-        <w:rFonts w:ascii="Times New Roman" w:cs="Times New Roman" w:hAnsi="Times New Roman" w:eastAsia="Arial Unicode MS"/>
-        <w:b w:val="0"/>
-        <w:bCs w:val="0"/>
-        <w:i w:val="0"/>
-        <w:iCs w:val="0"/>
-        <w:caps w:val="0"/>
-        <w:smallCaps w:val="0"/>
-        <w:strike w:val="0"/>
-        <w:dstrike w:val="0"/>
-        <w:outline w:val="0"/>
-        <w:emboss w:val="0"/>
-        <w:imprint w:val="0"/>
-        <w:vanish w:val="0"/>
-        <w:color w:val="auto"/>
-        <w:spacing w:val="0"/>
-        <w:w w:val="100"/>
-        <w:kern w:val="0"/>
-        <w:position w:val="0"/>
-        <w:sz w:val="20"/>
-        <w:szCs w:val="20"/>
-        <w:u w:val="none" w:color="auto"/>
-        <w:bdr w:val="nil"/>
-        <w:vertAlign w:val="baseline"/>
-        <w:lang/>
+        <w:rFonts w:ascii="Times New Roman" w:hAnsi="Times New Roman" w:eastAsia="Arial Unicode MS" w:cs="Times New Roman"/>
+        <w:lang w:val="en-IN" w:eastAsia="zh-CN" w:bidi="hi-IN"/>
       </w:rPr>
     </w:rPrDefault>
     <w:pPrDefault>
       <w:pPr>
-        <w:keepNext w:val="0"/>
-        <w:keepLines w:val="0"/>
-        <w:pageBreakBefore w:val="0"/>
-        <w:framePr w:anchorLock="0" w:w="0" w:h="0" w:vSpace="0" w:hSpace="0" w:xAlign="left" w:y="0" w:hRule="exact" w:vAnchor="margin"/>
-        <w:widowControl w:val="1"/>
-        <w:numPr>
-          <w:ilvl w:val="0"/>
-          <w:numId w:val="0"/>
-        </w:numPr>
-        <w:suppressLineNumbers w:val="0"/>
-        <w:pBdr>
-          <w:top w:val="nil"/>
-          <w:left w:val="nil"/>
-          <w:bottom w:val="nil"/>
-          <w:right w:val="nil"/>
-          <w:between w:val="nil"/>
-          <w:bar w:val="nil"/>
-        </w:pBdr>
-        <w:shd w:val="clear" w:color="auto" w:fill="auto"/>
-        <w:suppressAutoHyphens w:val="0"/>
-        <w:spacing w:before="0" w:beforeAutospacing="0" w:after="0" w:afterAutospacing="0" w:line="240" w:lineRule="auto"/>
-        <w:ind w:left="0" w:right="0" w:firstLine="0"/>
-        <w:jc w:val="left"/>
-        <w:outlineLvl w:val="9"/>
+        <w:suppressAutoHyphens w:val="true"/>
       </w:pPr>
     </w:pPrDefault>
   </w:docDefaults>
-  <w:style w:type="paragraph" w:default="1" w:styleId="Normal">
+  <w:style w:type="paragraph" w:styleId="Normal" w:default="1">
     <w:name w:val="Normal"/>
-    <w:next w:val="Normal"/>
-    <w:pPr/>
+    <w:qFormat/>
+    <w:pPr>
+      <w:keepNext w:val="false"/>
+      <w:keepLines w:val="false"/>
+      <w:pageBreakBefore w:val="false"/>
+      <w:widowControl/>
+      <w:pBdr/>
+      <w:shd w:val="clear" w:color="auto" w:fill="auto"/>
+      <w:suppressAutoHyphens w:val="false"/>
+      <w:bidi w:val="0"/>
+      <w:spacing w:lineRule="auto" w:line="240" w:beforeAutospacing="0" w:before="0" w:afterAutospacing="0" w:after="0"/>
+      <w:ind w:left="0" w:right="0" w:hanging="0"/>
+      <w:jc w:val="left"/>
+    </w:pPr>
     <w:rPr>
+      <w:rFonts w:ascii="Times New Roman" w:hAnsi="Times New Roman" w:eastAsia="Arial Unicode MS" w:cs="Times New Roman"/>
+      <w:b w:val="false"/>
+      <w:bCs w:val="false"/>
+      <w:i w:val="false"/>
+      <w:iCs w:val="false"/>
+      <w:caps w:val="false"/>
+      <w:smallCaps w:val="false"/>
+      <w:strike w:val="false"/>
+      <w:dstrike w:val="false"/>
+      <w:outline w:val="false"/>
+      <w:emboss w:val="false"/>
+      <w:imprint w:val="false"/>
+      <w:vanish w:val="false"/>
+      <w:color w:val="auto"/>
+      <w:spacing w:val="0"/>
+      <w:w w:val="100"/>
+      <w:kern w:val="0"/>
+      <w:position w:val="0"/>
+      <w:sz w:val="24"/>
       <w:sz w:val="24"/>
       <w:szCs w:val="24"/>
+      <w:u w:val="none" w:color="FFFFFF"/>
+      <w:vertAlign w:val="baseline"/>
       <w:lang w:val="en-US" w:eastAsia="en-US" w:bidi="ar-SA"/>
     </w:rPr>
   </w:style>
-  <w:style w:type="character" w:default="1" w:styleId="Default Paragraph Font">
+  <w:style w:type="character" w:styleId="DefaultParagraphFont" w:default="1">
     <w:name w:val="Default Paragraph Font"/>
-    <w:next w:val="Default Paragraph Font"/>
+    <w:qFormat/>
+    <w:rPr/>
   </w:style>
-  <w:style w:type="character" w:styleId="Hyperlink">
+  <w:style w:type="character" w:styleId="InternetLink">
     <w:name w:val="Hyperlink"/>
     <w:rPr>
-      <w:u w:val="single"/>
+      <w:u w:val="single" w:color="FFFFFF"/>
     </w:rPr>
   </w:style>
-  <w:style w:type="table" w:default="1" w:styleId="Table Normal">
-    <w:name w:val="Table Normal"/>
-    <w:next w:val="Table Normal"/>
+  <w:style w:type="paragraph" w:styleId="Heading">
+    <w:name w:val="Heading"/>
+    <w:basedOn w:val="Normal"/>
+    <w:next w:val="TextBody"/>
+    <w:qFormat/>
+    <w:pPr>
+      <w:keepNext w:val="true"/>
+      <w:spacing w:before="240" w:after="120"/>
+    </w:pPr>
+    <w:rPr>
+      <w:rFonts w:ascii="Liberation Sans" w:hAnsi="Liberation Sans" w:eastAsia="Noto Sans CJK SC" w:cs="Lohit Devanagari"/>
+      <w:sz w:val="28"/>
+      <w:szCs w:val="28"/>
+    </w:rPr>
+  </w:style>
+  <w:style w:type="paragraph" w:styleId="TextBody">
+    <w:name w:val="Body Text"/>
+    <w:pPr>
+      <w:keepNext w:val="false"/>
+      <w:keepLines w:val="false"/>
+      <w:pageBreakBefore w:val="false"/>
+      <w:widowControl/>
+      <w:pBdr/>
+      <w:shd w:val="clear" w:color="auto" w:fill="auto"/>
+      <w:suppressAutoHyphens w:val="true"/>
+      <w:bidi w:val="0"/>
+      <w:spacing w:lineRule="auto" w:line="276" w:beforeAutospacing="0" w:before="0" w:afterAutospacing="0" w:after="140"/>
+      <w:ind w:left="0" w:right="0" w:hanging="0"/>
+      <w:jc w:val="left"/>
+    </w:pPr>
+    <w:rPr>
+      <w:rFonts w:ascii="Times New Roman" w:hAnsi="Times New Roman" w:eastAsia="Arial Unicode MS" w:cs="Arial Unicode MS"/>
+      <w:b w:val="false"/>
+      <w:bCs w:val="false"/>
+      <w:i w:val="false"/>
+      <w:iCs w:val="false"/>
+      <w:caps w:val="false"/>
+      <w:smallCaps w:val="false"/>
+      <w:strike w:val="false"/>
+      <w:dstrike w:val="false"/>
+      <w:outline w:val="false"/>
+      <w:emboss w:val="false"/>
+      <w:imprint w:val="false"/>
+      <w:vanish w:val="false"/>
+      <w:color w:val="000000"/>
+      <w:spacing w:val="0"/>
+      <w:w w:val="100"/>
+      <w:kern w:val="2"/>
+      <w:position w:val="0"/>
+      <w:sz w:val="24"/>
+      <w:sz w:val="24"/>
+      <w:szCs w:val="24"/>
+      <w:u w:val="none" w:color="000000"/>
+      <w:shd w:fill="auto" w:val="clear"/>
+      <w:vertAlign w:val="baseline"/>
+      <w:lang w:val="en-US" w:eastAsia="zh-CN" w:bidi="hi-IN"/>
+      <w14:textFill>
+        <w14:solidFill>
+          <w14:srgbClr w14:val="000000"/>
+        </w14:solidFill>
+      </w14:textFill>
+    </w:rPr>
+  </w:style>
+  <w:style w:type="paragraph" w:styleId="List">
+    <w:name w:val="List"/>
+    <w:basedOn w:val="TextBody"/>
     <w:pPr/>
-    <w:tblPr>
-      <w:tblInd w:w="0" w:type="dxa"/>
-    </w:tblPr>
-    <w:trPr/>
-    <w:tcPr/>
-    <w:tblStylePr w:type="firstRow"/>
-    <w:tblStylePr w:type="lastRow"/>
-    <w:tblStylePr w:type="firstCol"/>
-    <w:tblStylePr w:type="lastCol"/>
-    <w:tblStylePr w:type="band1Vert"/>
-    <w:tblStylePr w:type="band2Vert"/>
-    <w:tblStylePr w:type="band1Horz"/>
-    <w:tblStylePr w:type="band2Horz"/>
-    <w:tblStylePr w:type="neCell"/>
-    <w:tblStylePr w:type="nwCell"/>
-    <w:tblStylePr w:type="seCell"/>
-    <w:tblStylePr w:type="swCell"/>
+    <w:rPr>
+      <w:rFonts w:cs="Lohit Devanagari"/>
+    </w:rPr>
   </w:style>
-  <w:style w:type="numbering" w:default="1" w:styleId="No List">
-    <w:name w:val="No List"/>
-    <w:next w:val="No List"/>
-    <w:pPr/>
+  <w:style w:type="paragraph" w:styleId="Caption">
+    <w:name w:val="Caption"/>
+    <w:basedOn w:val="Normal"/>
+    <w:qFormat/>
+    <w:pPr>
+      <w:suppressLineNumbers/>
+      <w:spacing w:before="120" w:after="120"/>
+    </w:pPr>
+    <w:rPr>
+      <w:rFonts w:cs="Lohit Devanagari"/>
+      <w:i/>
+      <w:iCs/>
+      <w:sz w:val="24"/>
+      <w:szCs w:val="24"/>
+    </w:rPr>
   </w:style>
-  <w:style w:type="paragraph" w:styleId="Header &amp; Footer">
+  <w:style w:type="paragraph" w:styleId="Index">
+    <w:name w:val="Index"/>
+    <w:basedOn w:val="Normal"/>
+    <w:qFormat/>
+    <w:pPr>
+      <w:suppressLineNumbers/>
+    </w:pPr>
+    <w:rPr>
+      <w:rFonts w:cs="Lohit Devanagari"/>
+    </w:rPr>
+  </w:style>
+  <w:style w:type="paragraph" w:styleId="HeaderFooter">
     <w:name w:val="Header &amp; Footer"/>
-    <w:next w:val="Header &amp; Footer"/>
+    <w:qFormat/>
     <w:pPr>
-      <w:keepNext w:val="0"/>
-      <w:keepLines w:val="0"/>
-      <w:pageBreakBefore w:val="0"/>
-      <w:widowControl w:val="1"/>
+      <w:keepNext w:val="false"/>
+      <w:keepLines w:val="false"/>
+      <w:pageBreakBefore w:val="false"/>
+      <w:widowControl/>
+      <w:pBdr/>
       <w:shd w:val="clear" w:color="auto" w:fill="auto"/>
       <w:tabs>
-        <w:tab w:val="right" w:pos="9020"/>
+        <w:tab w:val="clear" w:pos="709"/>
+        <w:tab w:val="right" w:pos="9020" w:leader="none"/>
       </w:tabs>
-      <w:suppressAutoHyphens w:val="0"/>
+      <w:suppressAutoHyphens w:val="false"/>
       <w:bidi w:val="0"/>
-      <w:spacing w:before="0" w:after="0" w:line="240" w:lineRule="auto"/>
-      <w:ind w:left="0" w:right="0" w:firstLine="0"/>
+      <w:spacing w:lineRule="auto" w:line="240" w:beforeAutospacing="0" w:before="0" w:afterAutospacing="0" w:after="0"/>
+      <w:ind w:left="0" w:right="0" w:hanging="0"/>
       <w:jc w:val="left"/>
-      <w:outlineLvl w:val="9"/>
     </w:pPr>
     <w:rPr>
-      <w:rFonts w:ascii="Helvetica Neue" w:cs="Arial Unicode MS" w:hAnsi="Helvetica Neue" w:eastAsia="Arial Unicode MS"/>
-      <w:b w:val="0"/>
-      <w:bCs w:val="0"/>
-      <w:i w:val="0"/>
-      <w:iCs w:val="0"/>
-      <w:caps w:val="0"/>
-      <w:smallCaps w:val="0"/>
-      <w:strike w:val="0"/>
-      <w:dstrike w:val="0"/>
-      <w:outline w:val="0"/>
+      <w:rFonts w:ascii="Helvetica Neue" w:hAnsi="Helvetica Neue" w:eastAsia="Arial Unicode MS" w:cs="Arial Unicode MS"/>
+      <w:b w:val="false"/>
+      <w:bCs w:val="false"/>
+      <w:i w:val="false"/>
+      <w:iCs w:val="false"/>
+      <w:caps w:val="false"/>
+      <w:smallCaps w:val="false"/>
+      <w:strike w:val="false"/>
+      <w:dstrike w:val="false"/>
+      <w:outline w:val="false"/>
+      <w:emboss w:val="false"/>
+      <w:imprint w:val="false"/>
+      <w:vanish w:val="false"/>
       <w:color w:val="000000"/>
       <w:spacing w:val="0"/>
+      <w:w w:val="100"/>
       <w:kern w:val="0"/>
       <w:position w:val="0"/>
       <w:sz w:val="24"/>
+      <w:sz w:val="24"/>
       <w:szCs w:val="24"/>
-      <w:u w:val="none"/>
-      <w:shd w:val="nil" w:color="auto" w:fill="auto"/>
+      <w:u w:val="none" w:color="FFFFFF"/>
+      <w:shd w:fill="auto" w:val="clear"/>
       <w:vertAlign w:val="baseline"/>
+      <w:lang w:val="en-IN" w:eastAsia="zh-CN" w:bidi="hi-IN"/>
       <w14:textOutline>
         <w14:noFill/>
       </w14:textOutline>
@@ -767,43 +926,48 @@
       </w14:textFill>
     </w:rPr>
   </w:style>
-  <w:style w:type="paragraph" w:styleId="Preformatted Text">
+  <w:style w:type="paragraph" w:styleId="PreformattedText">
     <w:name w:val="Preformatted Text"/>
-    <w:next w:val="Preformatted Text"/>
+    <w:qFormat/>
     <w:pPr>
-      <w:keepNext w:val="0"/>
-      <w:keepLines w:val="0"/>
-      <w:pageBreakBefore w:val="0"/>
-      <w:widowControl w:val="1"/>
+      <w:keepNext w:val="false"/>
+      <w:keepLines w:val="false"/>
+      <w:pageBreakBefore w:val="false"/>
+      <w:widowControl/>
+      <w:pBdr/>
       <w:shd w:val="clear" w:color="auto" w:fill="auto"/>
-      <w:suppressAutoHyphens w:val="1"/>
+      <w:suppressAutoHyphens w:val="true"/>
       <w:bidi w:val="0"/>
-      <w:spacing w:before="0" w:after="0" w:line="240" w:lineRule="auto"/>
-      <w:ind w:left="0" w:right="0" w:firstLine="0"/>
+      <w:spacing w:lineRule="auto" w:line="240" w:beforeAutospacing="0" w:before="0" w:afterAutospacing="0" w:after="0"/>
+      <w:ind w:left="0" w:right="0" w:hanging="0"/>
       <w:jc w:val="left"/>
-      <w:outlineLvl w:val="9"/>
     </w:pPr>
     <w:rPr>
-      <w:rFonts w:ascii="Courier New" w:cs="Arial Unicode MS" w:hAnsi="Courier New" w:eastAsia="Arial Unicode MS"/>
-      <w:b w:val="0"/>
-      <w:bCs w:val="0"/>
-      <w:i w:val="0"/>
-      <w:iCs w:val="0"/>
-      <w:caps w:val="0"/>
-      <w:smallCaps w:val="0"/>
-      <w:strike w:val="0"/>
-      <w:dstrike w:val="0"/>
-      <w:outline w:val="0"/>
+      <w:rFonts w:ascii="Courier New" w:hAnsi="Courier New" w:eastAsia="Arial Unicode MS" w:cs="Arial Unicode MS"/>
+      <w:b w:val="false"/>
+      <w:bCs w:val="false"/>
+      <w:i w:val="false"/>
+      <w:iCs w:val="false"/>
+      <w:caps w:val="false"/>
+      <w:smallCaps w:val="false"/>
+      <w:strike w:val="false"/>
+      <w:dstrike w:val="false"/>
+      <w:outline w:val="false"/>
+      <w:emboss w:val="false"/>
+      <w:imprint w:val="false"/>
+      <w:vanish w:val="false"/>
       <w:color w:val="000000"/>
       <w:spacing w:val="0"/>
+      <w:w w:val="100"/>
       <w:kern w:val="2"/>
       <w:position w:val="0"/>
       <w:sz w:val="20"/>
+      <w:sz w:val="20"/>
       <w:szCs w:val="20"/>
       <w:u w:val="none" w:color="000000"/>
-      <w:shd w:val="nil" w:color="auto" w:fill="auto"/>
+      <w:shd w:fill="auto" w:val="clear"/>
       <w:vertAlign w:val="baseline"/>
-      <w:lang w:val="en-US"/>
+      <w:lang w:val="en-US" w:eastAsia="zh-CN" w:bidi="hi-IN"/>
       <w14:textFill>
         <w14:solidFill>
           <w14:srgbClr w14:val="000000"/>
@@ -811,49 +975,70 @@
       </w14:textFill>
     </w:rPr>
   </w:style>
-  <w:style w:type="paragraph" w:styleId="Body Text">
-    <w:name w:val="Body Text"/>
-    <w:next w:val="Body Text"/>
-    <w:pPr>
-      <w:keepNext w:val="0"/>
-      <w:keepLines w:val="0"/>
-      <w:pageBreakBefore w:val="0"/>
-      <w:widowControl w:val="1"/>
-      <w:shd w:val="clear" w:color="auto" w:fill="auto"/>
-      <w:suppressAutoHyphens w:val="1"/>
-      <w:bidi w:val="0"/>
-      <w:spacing w:before="0" w:after="140" w:line="276" w:lineRule="auto"/>
-      <w:ind w:left="0" w:right="0" w:firstLine="0"/>
-      <w:jc w:val="left"/>
-      <w:outlineLvl w:val="9"/>
-    </w:pPr>
-    <w:rPr>
-      <w:rFonts w:ascii="Times New Roman" w:cs="Arial Unicode MS" w:hAnsi="Times New Roman" w:eastAsia="Arial Unicode MS"/>
-      <w:b w:val="0"/>
-      <w:bCs w:val="0"/>
-      <w:i w:val="0"/>
-      <w:iCs w:val="0"/>
-      <w:caps w:val="0"/>
-      <w:smallCaps w:val="0"/>
-      <w:strike w:val="0"/>
-      <w:dstrike w:val="0"/>
-      <w:outline w:val="0"/>
-      <w:color w:val="000000"/>
-      <w:spacing w:val="0"/>
-      <w:kern w:val="2"/>
-      <w:position w:val="0"/>
-      <w:sz w:val="24"/>
-      <w:szCs w:val="24"/>
-      <w:u w:val="none" w:color="000000"/>
-      <w:shd w:val="nil" w:color="auto" w:fill="auto"/>
-      <w:vertAlign w:val="baseline"/>
-      <w:lang w:val="en-US"/>
-      <w14:textFill>
-        <w14:solidFill>
-          <w14:srgbClr w14:val="000000"/>
-        </w14:solidFill>
-      </w14:textFill>
-    </w:rPr>
+  <w:style w:type="paragraph" w:styleId="HeaderandFooter">
+    <w:name w:val="Header and Footer"/>
+    <w:basedOn w:val="Normal"/>
+    <w:qFormat/>
+    <w:pPr/>
+    <w:rPr/>
+  </w:style>
+  <w:style w:type="paragraph" w:styleId="Header">
+    <w:name w:val="Header"/>
+    <w:basedOn w:val="HeaderandFooter"/>
+    <w:pPr/>
+    <w:rPr/>
+  </w:style>
+  <w:style w:type="paragraph" w:styleId="Footer">
+    <w:name w:val="Footer"/>
+    <w:basedOn w:val="HeaderandFooter"/>
+    <w:pPr/>
+    <w:rPr/>
+  </w:style>
+  <w:style w:type="numbering" w:styleId="NoList" w:default="1">
+    <w:name w:val="No List"/>
+    <w:qFormat/>
+  </w:style>
+  <w:style w:type="table" w:default="1" w:styleId="Table Normal">
+    <w:name w:val="Table Normal"/>
+    <w:tblPr>
+      <w:tblInd w:w="0" w:type="dxa"/>
+    </w:tblPr>
+    <w:tblStylePr w:type="firstRow">
+      <w:tblPr/>
+    </w:tblStylePr>
+    <w:tblStylePr w:type="lastRow">
+      <w:tblPr/>
+    </w:tblStylePr>
+    <w:tblStylePr w:type="firstCol">
+      <w:tblPr/>
+    </w:tblStylePr>
+    <w:tblStylePr w:type="lastCol">
+      <w:tblPr/>
+    </w:tblStylePr>
+    <w:tblStylePr w:type="band1Vert">
+      <w:tblPr/>
+    </w:tblStylePr>
+    <w:tblStylePr w:type="band2Vert">
+      <w:tblPr/>
+    </w:tblStylePr>
+    <w:tblStylePr w:type="band1Horz">
+      <w:tblPr/>
+    </w:tblStylePr>
+    <w:tblStylePr w:type="band2Horz">
+      <w:tblPr/>
+    </w:tblStylePr>
+    <w:tblStylePr w:type="neCell">
+      <w:tblPr/>
+    </w:tblStylePr>
+    <w:tblStylePr w:type="nwCell">
+      <w:tblPr/>
+    </w:tblStylePr>
+    <w:tblStylePr w:type="seCell">
+      <w:tblPr/>
+    </w:tblStylePr>
+    <w:tblStylePr w:type="swCell">
+      <w:tblPr/>
+    </w:tblStylePr>
   </w:style>
 </w:styles>
 </file>

</xml_diff>